<commit_message>
update sites.csv and SOP
</commit_message>
<xml_diff>
--- a/LinkReplacer DNATool SOP.docx
+++ b/LinkReplacer DNATool SOP.docx
@@ -195,7 +195,7 @@
                 <v:stroke joinstyle="miter"/>
                 <v:path gradientshapeok="t" o:connecttype="rect"/>
               </v:shapetype>
-              <v:shape id="Text Box 2" o:spid="_x0000_s1026" type="#_x0000_t202" style="position:absolute;left:0;text-align:left;margin-left:-3.05pt;margin-top:262.25pt;width:19.95pt;height:20.35pt;z-index:251683840;visibility:visible;mso-wrap-style:square;mso-width-percent:0;mso-height-percent:0;mso-wrap-distance-left:9pt;mso-wrap-distance-top:0;mso-wrap-distance-right:9pt;mso-wrap-distance-bottom:0;mso-position-horizontal:absolute;mso-position-horizontal-relative:text;mso-position-vertical:absolute;mso-position-vertical-relative:text;mso-width-percent:0;mso-height-percent:0;mso-width-relative:margin;mso-height-relative:margin;v-text-anchor:top" o:gfxdata="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">
+              <v:shape id="Text Box 2" o:spid="_x0000_s1026" type="#_x0000_t202" style="position:absolute;left:0;text-align:left;margin-left:-3.05pt;margin-top:262.25pt;width:19.95pt;height:20.35pt;z-index:251683840;visibility:visible;mso-wrap-style:square;mso-width-percent:0;mso-height-percent:0;mso-wrap-distance-left:9pt;mso-wrap-distance-top:0;mso-wrap-distance-right:9pt;mso-wrap-distance-bottom:0;mso-position-horizontal:absolute;mso-position-horizontal-relative:text;mso-position-vertical:absolute;mso-position-vertical-relative:text;mso-width-percent:0;mso-height-percent:0;mso-width-relative:margin;mso-height-relative:margin;v-text-anchor:top" o:gfxdata="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">
                 <v:textbox>
                   <w:txbxContent>
                     <w:p>
@@ -356,7 +356,7 @@
           </mc:Choice>
           <mc:Fallback>
             <w:pict>
-              <v:shape id="_x0000_s1027" type="#_x0000_t202" style="position:absolute;left:0;text-align:left;margin-left:449.4pt;margin-top:234.7pt;width:19.95pt;height:20.35pt;z-index:251679744;visibility:visible;mso-wrap-style:square;mso-width-percent:0;mso-height-percent:0;mso-wrap-distance-left:9pt;mso-wrap-distance-top:0;mso-wrap-distance-right:9pt;mso-wrap-distance-bottom:0;mso-position-horizontal:absolute;mso-position-horizontal-relative:text;mso-position-vertical:absolute;mso-position-vertical-relative:text;mso-width-percent:0;mso-height-percent:0;mso-width-relative:margin;mso-height-relative:margin;v-text-anchor:top" o:gfxdata="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">
+              <v:shape id="_x0000_s1027" type="#_x0000_t202" style="position:absolute;left:0;text-align:left;margin-left:449.4pt;margin-top:234.7pt;width:19.95pt;height:20.35pt;z-index:251679744;visibility:visible;mso-wrap-style:square;mso-width-percent:0;mso-height-percent:0;mso-wrap-distance-left:9pt;mso-wrap-distance-top:0;mso-wrap-distance-right:9pt;mso-wrap-distance-bottom:0;mso-position-horizontal:absolute;mso-position-horizontal-relative:text;mso-position-vertical:absolute;mso-position-vertical-relative:text;mso-width-percent:0;mso-height-percent:0;mso-width-relative:margin;mso-height-relative:margin;v-text-anchor:top" o:gfxdata="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">
                 <v:textbox>
                   <w:txbxContent>
                     <w:p>
@@ -445,7 +445,7 @@
           </mc:Choice>
           <mc:Fallback>
             <w:pict>
-              <v:shape id="_x0000_s1028" type="#_x0000_t202" style="position:absolute;left:0;text-align:left;margin-left:-3.3pt;margin-top:164.55pt;width:19.95pt;height:20.35pt;z-index:251677696;visibility:visible;mso-wrap-style:square;mso-width-percent:0;mso-height-percent:0;mso-wrap-distance-left:9pt;mso-wrap-distance-top:0;mso-wrap-distance-right:9pt;mso-wrap-distance-bottom:0;mso-position-horizontal:absolute;mso-position-horizontal-relative:text;mso-position-vertical:absolute;mso-position-vertical-relative:text;mso-width-percent:0;mso-height-percent:0;mso-width-relative:margin;mso-height-relative:margin;v-text-anchor:top" o:gfxdata="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">
+              <v:shape id="_x0000_s1028" type="#_x0000_t202" style="position:absolute;left:0;text-align:left;margin-left:-3.3pt;margin-top:164.55pt;width:19.95pt;height:20.35pt;z-index:251677696;visibility:visible;mso-wrap-style:square;mso-width-percent:0;mso-height-percent:0;mso-wrap-distance-left:9pt;mso-wrap-distance-top:0;mso-wrap-distance-right:9pt;mso-wrap-distance-bottom:0;mso-position-horizontal:absolute;mso-position-horizontal-relative:text;mso-position-vertical:absolute;mso-position-vertical-relative:text;mso-width-percent:0;mso-height-percent:0;mso-width-relative:margin;mso-height-relative:margin;v-text-anchor:top" o:gfxdata="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">
                 <v:textbox>
                   <w:txbxContent>
                     <w:p>
@@ -678,7 +678,7 @@
           </mc:Choice>
           <mc:Fallback>
             <w:pict>
-              <v:shape id="_x0000_s1029" type="#_x0000_t202" style="position:absolute;left:0;text-align:left;margin-left:449.4pt;margin-top:148.2pt;width:19.95pt;height:20.35pt;z-index:251672576;visibility:visible;mso-wrap-style:square;mso-width-percent:0;mso-height-percent:0;mso-wrap-distance-left:9pt;mso-wrap-distance-top:0;mso-wrap-distance-right:9pt;mso-wrap-distance-bottom:0;mso-position-horizontal:absolute;mso-position-horizontal-relative:text;mso-position-vertical:absolute;mso-position-vertical-relative:text;mso-width-percent:0;mso-height-percent:0;mso-width-relative:margin;mso-height-relative:margin;v-text-anchor:top" o:gfxdata="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">
+              <v:shape id="_x0000_s1029" type="#_x0000_t202" style="position:absolute;left:0;text-align:left;margin-left:449.4pt;margin-top:148.2pt;width:19.95pt;height:20.35pt;z-index:251672576;visibility:visible;mso-wrap-style:square;mso-width-percent:0;mso-height-percent:0;mso-wrap-distance-left:9pt;mso-wrap-distance-top:0;mso-wrap-distance-right:9pt;mso-wrap-distance-bottom:0;mso-position-horizontal:absolute;mso-position-horizontal-relative:text;mso-position-vertical:absolute;mso-position-vertical-relative:text;mso-width-percent:0;mso-height-percent:0;mso-width-relative:margin;mso-height-relative:margin;v-text-anchor:top" o:gfxdata="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">
                 <v:textbox>
                   <w:txbxContent>
                     <w:p>
@@ -839,7 +839,7 @@
           </mc:Choice>
           <mc:Fallback>
             <w:pict>
-              <v:shape id="_x0000_s1030" type="#_x0000_t202" style="position:absolute;left:0;text-align:left;margin-left:-3.3pt;margin-top:134.1pt;width:19.95pt;height:20.35pt;z-index:251670528;visibility:visible;mso-wrap-style:square;mso-width-percent:0;mso-height-percent:0;mso-wrap-distance-left:9pt;mso-wrap-distance-top:0;mso-wrap-distance-right:9pt;mso-wrap-distance-bottom:0;mso-position-horizontal:absolute;mso-position-horizontal-relative:text;mso-position-vertical:absolute;mso-position-vertical-relative:text;mso-width-percent:0;mso-height-percent:0;mso-width-relative:margin;mso-height-relative:margin;v-text-anchor:top" o:gfxdata="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">
+              <v:shape id="_x0000_s1030" type="#_x0000_t202" style="position:absolute;left:0;text-align:left;margin-left:-3.3pt;margin-top:134.1pt;width:19.95pt;height:20.35pt;z-index:251670528;visibility:visible;mso-wrap-style:square;mso-width-percent:0;mso-height-percent:0;mso-wrap-distance-left:9pt;mso-wrap-distance-top:0;mso-wrap-distance-right:9pt;mso-wrap-distance-bottom:0;mso-position-horizontal:absolute;mso-position-horizontal-relative:text;mso-position-vertical:absolute;mso-position-vertical-relative:text;mso-width-percent:0;mso-height-percent:0;mso-width-relative:margin;mso-height-relative:margin;v-text-anchor:top" o:gfxdata="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">
                 <v:textbox>
                   <w:txbxContent>
                     <w:p>
@@ -1000,7 +1000,7 @@
           </mc:Choice>
           <mc:Fallback>
             <w:pict>
-              <v:shape id="_x0000_s1031" type="#_x0000_t202" style="position:absolute;left:0;text-align:left;margin-left:-3.6pt;margin-top:26.15pt;width:19.95pt;height:20.35pt;z-index:251661312;visibility:visible;mso-wrap-style:square;mso-width-percent:0;mso-height-percent:0;mso-wrap-distance-left:9pt;mso-wrap-distance-top:0;mso-wrap-distance-right:9pt;mso-wrap-distance-bottom:0;mso-position-horizontal:absolute;mso-position-horizontal-relative:text;mso-position-vertical:absolute;mso-position-vertical-relative:text;mso-width-percent:0;mso-height-percent:0;mso-width-relative:margin;mso-height-relative:margin;v-text-anchor:top" o:gfxdata="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">
+              <v:shape id="_x0000_s1031" type="#_x0000_t202" style="position:absolute;left:0;text-align:left;margin-left:-3.6pt;margin-top:26.15pt;width:19.95pt;height:20.35pt;z-index:251661312;visibility:visible;mso-wrap-style:square;mso-width-percent:0;mso-height-percent:0;mso-wrap-distance-left:9pt;mso-wrap-distance-top:0;mso-wrap-distance-right:9pt;mso-wrap-distance-bottom:0;mso-position-horizontal:absolute;mso-position-horizontal-relative:text;mso-position-vertical:absolute;mso-position-vertical-relative:text;mso-width-percent:0;mso-height-percent:0;mso-width-relative:margin;mso-height-relative:margin;v-text-anchor:top" o:gfxdata="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">
                 <v:textbox>
                   <w:txbxContent>
                     <w:p>
@@ -1089,7 +1089,7 @@
           </mc:Choice>
           <mc:Fallback>
             <w:pict>
-              <v:shape id="_x0000_s1032" type="#_x0000_t202" style="position:absolute;left:0;text-align:left;margin-left:-3.6pt;margin-top:62.15pt;width:19.95pt;height:20.35pt;z-index:251664384;visibility:visible;mso-wrap-style:square;mso-width-percent:0;mso-height-percent:0;mso-wrap-distance-left:9pt;mso-wrap-distance-top:0;mso-wrap-distance-right:9pt;mso-wrap-distance-bottom:0;mso-position-horizontal:absolute;mso-position-horizontal-relative:text;mso-position-vertical:absolute;mso-position-vertical-relative:text;mso-width-percent:0;mso-height-percent:0;mso-width-relative:margin;mso-height-relative:margin;v-text-anchor:top" o:gfxdata="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">
+              <v:shape id="_x0000_s1032" type="#_x0000_t202" style="position:absolute;left:0;text-align:left;margin-left:-3.6pt;margin-top:62.15pt;width:19.95pt;height:20.35pt;z-index:251664384;visibility:visible;mso-wrap-style:square;mso-width-percent:0;mso-height-percent:0;mso-wrap-distance-left:9pt;mso-wrap-distance-top:0;mso-wrap-distance-right:9pt;mso-wrap-distance-bottom:0;mso-position-horizontal:absolute;mso-position-horizontal-relative:text;mso-position-vertical:absolute;mso-position-vertical-relative:text;mso-width-percent:0;mso-height-percent:0;mso-width-relative:margin;mso-height-relative:margin;v-text-anchor:top" o:gfxdata="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">
                 <v:textbox>
                   <w:txbxContent>
                     <w:p>
@@ -1322,7 +1322,7 @@
           </mc:Choice>
           <mc:Fallback>
             <w:pict>
-              <v:shape id="_x0000_s1033" type="#_x0000_t202" style="position:absolute;left:0;text-align:left;margin-left:-3.6pt;margin-top:98.15pt;width:19.95pt;height:20.35pt;z-index:251667456;visibility:visible;mso-wrap-style:square;mso-width-percent:0;mso-height-percent:0;mso-wrap-distance-left:9pt;mso-wrap-distance-top:0;mso-wrap-distance-right:9pt;mso-wrap-distance-bottom:0;mso-position-horizontal:absolute;mso-position-horizontal-relative:text;mso-position-vertical:absolute;mso-position-vertical-relative:text;mso-width-percent:0;mso-height-percent:0;mso-width-relative:margin;mso-height-relative:margin;v-text-anchor:top" o:gfxdata="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">
+              <v:shape id="_x0000_s1033" type="#_x0000_t202" style="position:absolute;left:0;text-align:left;margin-left:-3.6pt;margin-top:98.15pt;width:19.95pt;height:20.35pt;z-index:251667456;visibility:visible;mso-wrap-style:square;mso-width-percent:0;mso-height-percent:0;mso-wrap-distance-left:9pt;mso-wrap-distance-top:0;mso-wrap-distance-right:9pt;mso-wrap-distance-bottom:0;mso-position-horizontal:absolute;mso-position-horizontal-relative:text;mso-position-vertical:absolute;mso-position-vertical-relative:text;mso-width-percent:0;mso-height-percent:0;mso-width-relative:margin;mso-height-relative:margin;v-text-anchor:top" o:gfxdata="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">
                 <v:textbox>
                   <w:txbxContent>
                     <w:p>
@@ -1940,9 +1940,165 @@
     </w:p>
     <w:p>
       <w:pPr>
+        <w:pStyle w:val="Heading3"/>
+      </w:pPr>
+      <w:r>
+        <w:t>Removing Spaces from Links</w:t>
+      </w:r>
+    </w:p>
+    <w:p>
+      <w:r>
+        <w:t xml:space="preserve">This tool can be used to help replace spaces in a file name with underscores. This is important since spaces may turn into “%20” in links, which do not function on </w:t>
+      </w:r>
+      <w:proofErr w:type="spellStart"/>
+      <w:r>
+        <w:t>Maximo</w:t>
+      </w:r>
+      <w:proofErr w:type="spellEnd"/>
+      <w:r>
+        <w:t xml:space="preserve"> mobile. Note that it is not possible to mass replace all spaces or “%20” with “_” since there </w:t>
+      </w:r>
+      <w:proofErr w:type="gramStart"/>
+      <w:r>
+        <w:t>are</w:t>
+      </w:r>
+      <w:proofErr w:type="gramEnd"/>
+      <w:r>
+        <w:t xml:space="preserve"> some %20 in hyperlinks that do not need to be </w:t>
+      </w:r>
+      <w:r>
+        <w:t>changed.</w:t>
+      </w:r>
+      <w:r>
+        <w:t xml:space="preserve"> </w:t>
+      </w:r>
+    </w:p>
+    <w:p>
+      <w:r>
+        <w:t xml:space="preserve">Links may be either </w:t>
+      </w:r>
+      <w:proofErr w:type="gramStart"/>
+      <w:r>
+        <w:t>“ ”</w:t>
+      </w:r>
+      <w:proofErr w:type="gramEnd"/>
+      <w:r>
+        <w:t xml:space="preserve"> or “%20”, so both variations might need to be accounted for.</w:t>
+      </w:r>
+    </w:p>
+    <w:p>
+      <w:r>
+        <w:t xml:space="preserve">Before starting, determine which pages of DNA need to be altered. Although the </w:t>
+      </w:r>
+      <w:proofErr w:type="spellStart"/>
+      <w:r>
+        <w:t>LinkReplacer</w:t>
+      </w:r>
+      <w:proofErr w:type="spellEnd"/>
+      <w:r>
+        <w:t xml:space="preserve"> can be run multiple times on all files, it is often more efficient to target sections. If the link in question is only on 1 or 2 pages, it may be faster to manually alter it. </w:t>
+      </w:r>
+    </w:p>
+    <w:p>
+      <w:r>
+        <w:t>The steps are as follows:</w:t>
+      </w:r>
+    </w:p>
+    <w:p>
+      <w:pPr>
+        <w:pStyle w:val="ListParagraph"/>
+        <w:numPr>
+          <w:ilvl w:val="0"/>
+          <w:numId w:val="7"/>
+        </w:numPr>
+      </w:pPr>
+      <w:r>
+        <w:t xml:space="preserve">Change the name of page with the </w:t>
+      </w:r>
+      <w:bookmarkStart w:id="0" w:name="_GoBack"/>
+      <w:bookmarkEnd w:id="0"/>
+      <w:r>
+        <w:t>link; replace spaces with underscores. Use the new link in the replace section while running the program.</w:t>
+      </w:r>
+    </w:p>
+    <w:p>
+      <w:pPr>
+        <w:pStyle w:val="ListParagraph"/>
+        <w:numPr>
+          <w:ilvl w:val="0"/>
+          <w:numId w:val="7"/>
+        </w:numPr>
+      </w:pPr>
+      <w:r>
+        <w:t>Download the pages with the link of interest and select them. Remember to choose the output folder.</w:t>
+      </w:r>
+    </w:p>
+    <w:p>
+      <w:pPr>
+        <w:pStyle w:val="ListParagraph"/>
+        <w:numPr>
+          <w:ilvl w:val="0"/>
+          <w:numId w:val="7"/>
+        </w:numPr>
+      </w:pPr>
+      <w:r>
+        <w:t xml:space="preserve">Check to see whether </w:t>
+      </w:r>
+      <w:proofErr w:type="gramStart"/>
+      <w:r>
+        <w:t>“ ”</w:t>
+      </w:r>
+      <w:proofErr w:type="gramEnd"/>
+      <w:r>
+        <w:t xml:space="preserve"> or “%20” needs to be replaced. Paste the link from </w:t>
+      </w:r>
+      <w:proofErr w:type="spellStart"/>
+      <w:r>
+        <w:t>Sharepoint</w:t>
+      </w:r>
+      <w:proofErr w:type="spellEnd"/>
+      <w:r>
+        <w:t xml:space="preserve"> with underscores into the replacement section. (The program can be run twice to catch every instance or the unchanged links can be changed manually.)</w:t>
+      </w:r>
+    </w:p>
+    <w:p>
+      <w:pPr>
+        <w:pStyle w:val="ListParagraph"/>
+        <w:numPr>
+          <w:ilvl w:val="0"/>
+          <w:numId w:val="7"/>
+        </w:numPr>
+      </w:pPr>
+      <w:r>
+        <w:t>Run the program</w:t>
+      </w:r>
+    </w:p>
+    <w:p>
+      <w:pPr>
+        <w:pStyle w:val="ListParagraph"/>
+        <w:numPr>
+          <w:ilvl w:val="0"/>
+          <w:numId w:val="7"/>
+        </w:numPr>
+      </w:pPr>
+      <w:r>
+        <w:t xml:space="preserve">Upload the files to </w:t>
+      </w:r>
+      <w:proofErr w:type="spellStart"/>
+      <w:r>
+        <w:t>Sharepoint</w:t>
+      </w:r>
+      <w:proofErr w:type="spellEnd"/>
+      <w:r>
+        <w:t xml:space="preserve"> by dragging into the window.</w:t>
+      </w:r>
+    </w:p>
+    <w:p>
+      <w:pPr>
         <w:pStyle w:val="Heading2"/>
       </w:pPr>
       <w:r>
+        <w:lastRenderedPageBreak/>
         <w:t>DNA Tool</w:t>
       </w:r>
     </w:p>
@@ -2037,8 +2193,8 @@
         <w:gridCol w:w="1915"/>
         <w:gridCol w:w="1915"/>
         <w:gridCol w:w="1915"/>
-        <w:gridCol w:w="1915"/>
-        <w:gridCol w:w="1916"/>
+        <w:gridCol w:w="2013"/>
+        <w:gridCol w:w="1818"/>
       </w:tblGrid>
       <w:tr>
         <w:tc>
@@ -2091,20 +2247,26 @@
         </w:tc>
         <w:tc>
           <w:tcPr>
-            <w:tcW w:w="1915" w:type="dxa"/>
+            <w:tcW w:w="2013" w:type="dxa"/>
           </w:tcPr>
           <w:p>
             <w:pPr>
               <w:jc w:val="center"/>
+              <w:rPr>
+                <w:color w:val="7030A0"/>
+              </w:rPr>
             </w:pPr>
             <w:r>
-              <w:t>(Blank)</w:t>
+              <w:rPr>
+                <w:color w:val="7030A0"/>
+              </w:rPr>
+              <w:t>Equipment Number</w:t>
             </w:r>
           </w:p>
         </w:tc>
         <w:tc>
           <w:tcPr>
-            <w:tcW w:w="1916" w:type="dxa"/>
+            <w:tcW w:w="1818" w:type="dxa"/>
           </w:tcPr>
           <w:p>
             <w:pPr>
@@ -2125,7 +2287,19 @@
         <w:spacing w:before="240"/>
       </w:pPr>
       <w:r>
-        <w:t>However, the tool currently is incapable of getting the asset name. As such, that field is left blank, a</w:t>
+        <w:t>However, the tool currently is incapable of getting the asset name</w:t>
+      </w:r>
+      <w:r>
+        <w:t xml:space="preserve"> and equipment numbers. As such, those </w:t>
+      </w:r>
+      <w:r>
+        <w:t>field</w:t>
+      </w:r>
+      <w:r>
+        <w:t>s are</w:t>
+      </w:r>
+      <w:r>
+        <w:t xml:space="preserve"> left blank, a</w:t>
       </w:r>
       <w:r>
         <w:t xml:space="preserve">nd </w:t>
@@ -2173,114 +2347,220 @@
     </w:p>
     <w:p>
       <w:r>
-        <w:t>The asset name could be found by later running a VLOOKUP function in Excel using the asset list. An example of a line in the completed csv file is:</w:t>
-      </w:r>
-    </w:p>
-    <w:p>
+        <w:t xml:space="preserve">The asset name </w:t>
+      </w:r>
+      <w:r>
+        <w:t xml:space="preserve">and equipment numbers (where applicable) </w:t>
+      </w:r>
+      <w:r>
+        <w:t>could be found by later running a VLOOKUP function in Excel using the asset list. An example of a line in the completed csv file is:</w:t>
+      </w:r>
+    </w:p>
+    <w:p>
+      <w:pPr>
+        <w:pStyle w:val="NoSpacing"/>
+        <w:rPr>
+          <w:color w:val="00B050"/>
+        </w:rPr>
+      </w:pPr>
       <w:r>
         <w:rPr>
           <w:color w:val="FF0000"/>
         </w:rPr>
+        <w:t>R6760</w:t>
+      </w:r>
+      <w:r>
+        <w:t>,</w:t>
+      </w:r>
+      <w:r>
+        <w:t xml:space="preserve"> </w:t>
+      </w:r>
+      <w:proofErr w:type="spellStart"/>
+      <w:r>
+        <w:rPr>
+          <w:color w:val="0070C0"/>
+        </w:rPr>
+        <w:t>Colour</w:t>
+      </w:r>
+      <w:proofErr w:type="spellEnd"/>
+      <w:r>
+        <w:rPr>
+          <w:color w:val="0070C0"/>
+        </w:rPr>
+        <w:t xml:space="preserve"> Holding Tank 1</w:t>
+      </w:r>
+      <w:r>
+        <w:t>,</w:t>
+      </w:r>
+      <w:r>
+        <w:t xml:space="preserve"> </w:t>
+      </w:r>
+      <w:r>
+        <w:rPr>
+          <w:color w:val="00B050"/>
+        </w:rPr>
+        <w:t>http://operations.connect.na.local/support/Reliability/IKOMadoc/PlantAs</w:t>
+      </w:r>
+    </w:p>
+    <w:p>
+      <w:pPr>
+        <w:pStyle w:val="NoSpacing"/>
+        <w:rPr>
+          <w:color w:val="F79646" w:themeColor="accent6"/>
+        </w:rPr>
+      </w:pPr>
+      <w:proofErr w:type="spellStart"/>
+      <w:proofErr w:type="gramStart"/>
+      <w:r>
+        <w:rPr>
+          <w:color w:val="00B050"/>
+        </w:rPr>
+        <w:t>setDocs</w:t>
+      </w:r>
+      <w:proofErr w:type="spellEnd"/>
+      <w:r>
+        <w:rPr>
+          <w:color w:val="00B050"/>
+        </w:rPr>
+        <w:t>/Holding_Tanks.pdf</w:t>
+      </w:r>
+      <w:proofErr w:type="gramEnd"/>
+      <w:r>
+        <w:t>,</w:t>
+      </w:r>
+      <w:r>
+        <w:t xml:space="preserve"> </w:t>
+      </w:r>
+      <w:r>
+        <w:rPr>
+          <w:color w:val="7030A0"/>
+        </w:rPr>
+        <w:t>C-H-01</w:t>
+      </w:r>
+      <w:r>
+        <w:t>,</w:t>
+      </w:r>
+      <w:r>
+        <w:t xml:space="preserve"> </w:t>
+      </w:r>
+      <w:r>
+        <w:rPr>
+          <w:color w:val="F79646" w:themeColor="accent6"/>
+        </w:rPr>
+        <w:t>Holding_Tanks.pdf</w:t>
+      </w:r>
+    </w:p>
+    <w:p>
+      <w:pPr>
+        <w:pStyle w:val="NoSpacing"/>
+      </w:pPr>
+    </w:p>
+    <w:p>
+      <w:pPr>
+        <w:pStyle w:val="NoSpacing"/>
+        <w:rPr>
+          <w:b/>
+        </w:rPr>
+      </w:pPr>
+      <w:r>
+        <w:rPr>
+          <w:b/>
+        </w:rPr>
+        <w:t>Note</w:t>
+      </w:r>
+      <w:r>
+        <w:rPr>
+          <w:b/>
+        </w:rPr>
+        <w:t>s</w:t>
+      </w:r>
+      <w:r>
+        <w:rPr>
+          <w:b/>
+        </w:rPr>
+        <w:t xml:space="preserve">: </w:t>
+      </w:r>
+    </w:p>
+    <w:p>
+      <w:pPr>
+        <w:pStyle w:val="NoSpacing"/>
+        <w:numPr>
+          <w:ilvl w:val="0"/>
+          <w:numId w:val="6"/>
+        </w:numPr>
+      </w:pPr>
+      <w:r>
+        <w:t>As the PDF link is site-dependent, it is important to choose the appropriate site before generating the csv. If the files are from SharePoint, the site will be automatically updated.</w:t>
+      </w:r>
+    </w:p>
+    <w:p>
+      <w:pPr>
+        <w:pStyle w:val="NoSpacing"/>
+        <w:numPr>
+          <w:ilvl w:val="0"/>
+          <w:numId w:val="6"/>
+        </w:numPr>
+      </w:pPr>
+      <w:r>
+        <w:t>The equipment number section is not applicable to most sites. In such cases, column D of the respective csv should remain blank.</w:t>
+      </w:r>
+    </w:p>
+    <w:p>
+      <w:pPr>
+        <w:pStyle w:val="NoSpacing"/>
+      </w:pPr>
+    </w:p>
+    <w:p>
+      <w:r>
+        <w:t>The tool will then output a csv file titled as the selected site ID at the specified output folder.</w:t>
+      </w:r>
+    </w:p>
+    <w:p>
+      <w:r>
+        <w:t>The tool works by searching for blue boxes. More specifically, hyperlinks which contain the string “</w:t>
+      </w:r>
+      <w:proofErr w:type="spellStart"/>
+      <w:r>
+        <w:t>assetnum</w:t>
+      </w:r>
+      <w:proofErr w:type="spellEnd"/>
+      <w:r>
+        <w:t>”, such as:</w:t>
+      </w:r>
+    </w:p>
+    <w:p>
+      <w:pPr>
+        <w:rPr>
+          <w:color w:val="FF0000"/>
+        </w:rPr>
+      </w:pPr>
+      <w:r>
+        <w:t>http://nscandacmaxapp1.na.iko/maximo/webclient/login/login.jsp?mobile=false&amp;event=loadapp&amp;value=createsr&amp;additionalevent=insert&amp;additionaleventvalue=assetnum=</w:t>
+      </w:r>
+      <w:r>
+        <w:rPr>
+          <w:color w:val="FF0000"/>
+        </w:rPr>
+        <w:t>S6303</w:t>
+      </w:r>
+    </w:p>
+    <w:p>
+      <w:r>
+        <w:t xml:space="preserve">As such, if there is an error in the link itself, the program will be unable to catch it, even if the DNA seems to be perfectly fine. </w:t>
+      </w:r>
+      <w:r>
+        <w:t>This is</w:t>
+      </w:r>
+      <w:r>
+        <w:t xml:space="preserve"> why it’s important to search for files the tool had troubles reading.</w:t>
+      </w:r>
+    </w:p>
+    <w:p>
+      <w:pPr>
+        <w:pStyle w:val="Heading3"/>
+      </w:pPr>
+      <w:r>
         <w:lastRenderedPageBreak/>
-        <w:t>S6303</w:t>
-      </w:r>
-      <w:proofErr w:type="gramStart"/>
-      <w:r>
-        <w:t>,</w:t>
-      </w:r>
-      <w:r>
-        <w:rPr>
-          <w:color w:val="0070C0"/>
-        </w:rPr>
-        <w:t>3</w:t>
-      </w:r>
-      <w:proofErr w:type="gramEnd"/>
-      <w:r>
-        <w:rPr>
-          <w:color w:val="0070C0"/>
-        </w:rPr>
-        <w:t> Tab Scrap Diverter</w:t>
-      </w:r>
-      <w:r>
-        <w:t>,</w:t>
-      </w:r>
-      <w:r>
-        <w:rPr>
-          <w:color w:val="00B050"/>
-        </w:rPr>
-        <w:t>http://operations.connect.na.local/support/Reliability/IKOHawkesbury/HawkesburyAssetDocuments/3 Tab Take Away.pdf</w:t>
-      </w:r>
-      <w:r>
-        <w:t>,,</w:t>
-      </w:r>
-      <w:r>
-        <w:rPr>
-          <w:color w:val="F79646" w:themeColor="accent6"/>
-        </w:rPr>
-        <w:t>3 Tab Take Away.pdf</w:t>
-      </w:r>
-    </w:p>
-    <w:p>
-      <w:r>
-        <w:rPr>
-          <w:b/>
-        </w:rPr>
-        <w:t>Note</w:t>
-      </w:r>
-      <w:r>
-        <w:t>: As the PDF link is site-dependent, it is important to choose the appropriate site before generating the csv. If the files are from SharePoint, the site will be automatically updated.</w:t>
-      </w:r>
-    </w:p>
-    <w:p>
-      <w:r>
-        <w:t>The tool will then output a csv file titled as the selected site ID at the specified output folder.</w:t>
-      </w:r>
-    </w:p>
-    <w:p>
-      <w:r>
-        <w:t>The tool works by searching for blue boxes. More specifically, hyperlinks which contain the string “</w:t>
-      </w:r>
-      <w:proofErr w:type="spellStart"/>
-      <w:r>
-        <w:t>assetnum</w:t>
-      </w:r>
-      <w:proofErr w:type="spellEnd"/>
-      <w:r>
-        <w:t>”, such as:</w:t>
-      </w:r>
-    </w:p>
-    <w:p>
-      <w:pPr>
-        <w:rPr>
-          <w:color w:val="FF0000"/>
-        </w:rPr>
-      </w:pPr>
-      <w:r>
-        <w:t>http://nscandacmaxapp1.na.iko/maximo/webclient/login/login.jsp?mobile=false&amp;event=loadapp&amp;value=createsr&amp;additionalevent=insert&amp;additionaleventvalue=assetnum=</w:t>
-      </w:r>
-      <w:r>
-        <w:rPr>
-          <w:color w:val="FF0000"/>
-        </w:rPr>
-        <w:t>S6303</w:t>
-      </w:r>
-    </w:p>
-    <w:p>
-      <w:r>
-        <w:t xml:space="preserve">As such, if there is an error in the link itself, the program will be unable to catch it, even if the DNA seems to be perfectly fine. </w:t>
-      </w:r>
-      <w:r>
-        <w:t>This is</w:t>
-      </w:r>
-      <w:r>
-        <w:t xml:space="preserve"> why it’s important to search for files the tool had troubles reading.</w:t>
-      </w:r>
-    </w:p>
-    <w:p>
-      <w:pPr>
-        <w:pStyle w:val="Heading3"/>
-      </w:pPr>
-      <w:r>
         <w:t>Link Grabber</w:t>
       </w:r>
     </w:p>
@@ -2525,16 +2805,16 @@
       </w:hyperlink>
     </w:p>
     <w:p>
+      <w:pPr>
+        <w:rPr>
+          <w:rStyle w:val="Hyperlink"/>
+        </w:rPr>
+      </w:pPr>
       <w:r>
         <w:t xml:space="preserve">Source code and previous versions </w:t>
       </w:r>
       <w:r>
-        <w:t>(might be outda</w:t>
-      </w:r>
-      <w:bookmarkStart w:id="0" w:name="_GoBack"/>
-      <w:bookmarkEnd w:id="0"/>
-      <w:r>
-        <w:t xml:space="preserve">ted) </w:t>
+        <w:t xml:space="preserve">(might be outdated) </w:t>
       </w:r>
       <w:r>
         <w:t xml:space="preserve">available at: </w:t>
@@ -2556,7 +2836,15 @@
         <w:t>r on</w:t>
       </w:r>
       <w:r>
-        <w:t xml:space="preserve"> GitHub (best bet for </w:t>
+        <w:t xml:space="preserve"> </w:t>
+      </w:r>
+      <w:proofErr w:type="spellStart"/>
+      <w:r>
+        <w:t>GitHub</w:t>
+      </w:r>
+      <w:proofErr w:type="spellEnd"/>
+      <w:r>
+        <w:t xml:space="preserve"> (best bet for </w:t>
       </w:r>
       <w:r>
         <w:t xml:space="preserve">the </w:t>
@@ -2573,6 +2861,503 @@
         </w:r>
       </w:hyperlink>
     </w:p>
+    <w:p>
+      <w:pPr>
+        <w:pStyle w:val="Heading2"/>
+      </w:pPr>
+      <w:r>
+        <w:t>Instructions for Use</w:t>
+      </w:r>
+    </w:p>
+    <w:p>
+      <w:r>
+        <w:t>You should fully read through the entire SOP before getting to this point.</w:t>
+      </w:r>
+      <w:r>
+        <w:t xml:space="preserve"> This procedure allows for </w:t>
+      </w:r>
+      <w:r>
+        <w:rPr>
+          <w:b/>
+        </w:rPr>
+        <w:t>batch changing of links</w:t>
+      </w:r>
+      <w:r>
+        <w:t xml:space="preserve"> while</w:t>
+      </w:r>
+      <w:r>
+        <w:t xml:space="preserve"> </w:t>
+      </w:r>
+      <w:r>
+        <w:rPr>
+          <w:b/>
+        </w:rPr>
+        <w:t>preserving the unique asset numbers</w:t>
+      </w:r>
+      <w:r>
+        <w:t xml:space="preserve"> of each link</w:t>
+      </w:r>
+    </w:p>
+    <w:p>
+      <w:pPr>
+        <w:pStyle w:val="ListParagraph"/>
+        <w:numPr>
+          <w:ilvl w:val="0"/>
+          <w:numId w:val="4"/>
+        </w:numPr>
+        <w:suppressLineNumbers/>
+      </w:pPr>
+      <w:r>
+        <w:t>Select the appropriate file, folder or site (if all links of a particular type are being changed for a given site).</w:t>
+      </w:r>
+    </w:p>
+    <w:p>
+      <w:pPr>
+        <w:pStyle w:val="ListParagraph"/>
+        <w:suppressLineNumbers/>
+        <w:ind w:left="360"/>
+      </w:pPr>
+    </w:p>
+    <w:p>
+      <w:pPr>
+        <w:pStyle w:val="ListParagraph"/>
+        <w:numPr>
+          <w:ilvl w:val="0"/>
+          <w:numId w:val="4"/>
+        </w:numPr>
+      </w:pPr>
+      <w:r>
+        <w:t xml:space="preserve">Create or choose a local folder to store the files where links have been changed. </w:t>
+      </w:r>
+      <w:r>
+        <w:rPr>
+          <w:b/>
+        </w:rPr>
+        <w:t>It is better to do everything offline and then upload to SharePoint to avoid messing up all documents.</w:t>
+      </w:r>
+    </w:p>
+    <w:p>
+      <w:pPr>
+        <w:suppressLineNumbers/>
+      </w:pPr>
+      <w:r>
+        <w:rPr>
+          <w:b/>
+        </w:rPr>
+        <w:t>I</w:t>
+      </w:r>
+      <w:r>
+        <w:rPr>
+          <w:b/>
+        </w:rPr>
+        <w:t xml:space="preserve">f </w:t>
+      </w:r>
+      <w:r>
+        <w:rPr>
+          <w:b/>
+        </w:rPr>
+        <w:t>you a changing a link where the uni</w:t>
+      </w:r>
+      <w:r>
+        <w:rPr>
+          <w:b/>
+        </w:rPr>
+        <w:t xml:space="preserve">que </w:t>
+      </w:r>
+      <w:r>
+        <w:rPr>
+          <w:b/>
+        </w:rPr>
+        <w:t>asset number</w:t>
+      </w:r>
+      <w:r>
+        <w:rPr>
+          <w:b/>
+        </w:rPr>
+        <w:t xml:space="preserve"> is not at the end of the link, follow all of the fo</w:t>
+      </w:r>
+      <w:r>
+        <w:rPr>
+          <w:b/>
+        </w:rPr>
+        <w:t>llowing steps, else skip steps 6 to 9</w:t>
+      </w:r>
+      <w:r>
+        <w:t>.</w:t>
+      </w:r>
+      <w:r>
+        <w:t xml:space="preserve"> </w:t>
+      </w:r>
+    </w:p>
+    <w:p>
+      <w:pPr>
+        <w:pStyle w:val="ListParagraph"/>
+        <w:numPr>
+          <w:ilvl w:val="0"/>
+          <w:numId w:val="4"/>
+        </w:numPr>
+        <w:suppressLineNumbers/>
+      </w:pPr>
+      <w:r>
+        <w:t xml:space="preserve">Copy the front part of the link that is </w:t>
+      </w:r>
+      <w:r>
+        <w:rPr>
+          <w:b/>
+        </w:rPr>
+        <w:t>common to all links of the same type being replaced</w:t>
+      </w:r>
+      <w:r>
+        <w:t xml:space="preserve"> and paste this in the </w:t>
+      </w:r>
+      <w:r>
+        <w:rPr>
+          <w:i/>
+        </w:rPr>
+        <w:t xml:space="preserve">String to </w:t>
+      </w:r>
+      <w:proofErr w:type="gramStart"/>
+      <w:r>
+        <w:rPr>
+          <w:i/>
+        </w:rPr>
+        <w:t>Find</w:t>
+      </w:r>
+      <w:proofErr w:type="gramEnd"/>
+      <w:r>
+        <w:t xml:space="preserve"> section of the tools.</w:t>
+      </w:r>
+    </w:p>
+    <w:p>
+      <w:pPr>
+        <w:pStyle w:val="ListParagraph"/>
+        <w:suppressLineNumbers/>
+        <w:ind w:left="360"/>
+      </w:pPr>
+    </w:p>
+    <w:p>
+      <w:pPr>
+        <w:pStyle w:val="ListParagraph"/>
+        <w:numPr>
+          <w:ilvl w:val="0"/>
+          <w:numId w:val="4"/>
+        </w:numPr>
+      </w:pPr>
+      <w:r>
+        <w:lastRenderedPageBreak/>
+        <w:t xml:space="preserve">Copy the </w:t>
+      </w:r>
+      <w:r>
+        <w:rPr>
+          <w:b/>
+        </w:rPr>
+        <w:t>common part of the new link</w:t>
+      </w:r>
+      <w:r>
+        <w:t xml:space="preserve"> in the </w:t>
+      </w:r>
+      <w:r>
+        <w:rPr>
+          <w:i/>
+        </w:rPr>
+        <w:t>Replace</w:t>
+      </w:r>
+      <w:r>
+        <w:t xml:space="preserve"> section and click the </w:t>
+      </w:r>
+      <w:r>
+        <w:rPr>
+          <w:i/>
+        </w:rPr>
+        <w:t>Find and Replace</w:t>
+      </w:r>
+      <w:r>
+        <w:t xml:space="preserve"> then click the </w:t>
+      </w:r>
+      <w:r>
+        <w:rPr>
+          <w:i/>
+        </w:rPr>
+        <w:t>Add/Replace</w:t>
+      </w:r>
+      <w:r>
+        <w:t xml:space="preserve"> button.</w:t>
+      </w:r>
+    </w:p>
+    <w:p>
+      <w:pPr>
+        <w:pStyle w:val="ListParagraph"/>
+      </w:pPr>
+    </w:p>
+    <w:p>
+      <w:pPr>
+        <w:pStyle w:val="ListParagraph"/>
+        <w:numPr>
+          <w:ilvl w:val="0"/>
+          <w:numId w:val="4"/>
+        </w:numPr>
+      </w:pPr>
+      <w:r>
+        <w:t>The files with the changed link will now be found in the local folder that you created.</w:t>
+      </w:r>
+    </w:p>
+    <w:p>
+      <w:pPr>
+        <w:pStyle w:val="ListParagraph"/>
+        <w:suppressLineNumbers/>
+        <w:ind w:left="360"/>
+      </w:pPr>
+    </w:p>
+    <w:p>
+      <w:pPr>
+        <w:pStyle w:val="ListParagraph"/>
+        <w:numPr>
+          <w:ilvl w:val="0"/>
+          <w:numId w:val="4"/>
+        </w:numPr>
+        <w:suppressLineNumbers/>
+      </w:pPr>
+      <w:r>
+        <w:t xml:space="preserve">The new </w:t>
+      </w:r>
+      <w:r>
+        <w:t xml:space="preserve">link </w:t>
+      </w:r>
+      <w:r>
+        <w:t>(</w:t>
+      </w:r>
+      <w:r>
+        <w:t xml:space="preserve">common part </w:t>
+      </w:r>
+      <w:r>
+        <w:t>as used in step 4) will now be used in the string to replace location as the old common link would have already been replaced with this link.</w:t>
+      </w:r>
+    </w:p>
+    <w:p>
+      <w:pPr>
+        <w:pStyle w:val="ListParagraph"/>
+        <w:suppressLineNumbers/>
+        <w:ind w:left="360"/>
+      </w:pPr>
+    </w:p>
+    <w:p>
+      <w:pPr>
+        <w:pStyle w:val="ListParagraph"/>
+        <w:numPr>
+          <w:ilvl w:val="0"/>
+          <w:numId w:val="4"/>
+        </w:numPr>
+        <w:suppressLineNumbers/>
+      </w:pPr>
+      <w:proofErr w:type="gramStart"/>
+      <w:r>
+        <w:t xml:space="preserve">Click </w:t>
+      </w:r>
+      <w:r>
+        <w:rPr>
+          <w:i/>
+        </w:rPr>
+        <w:t>add</w:t>
+      </w:r>
+      <w:proofErr w:type="gramEnd"/>
+      <w:r>
+        <w:rPr>
+          <w:i/>
+        </w:rPr>
+        <w:t xml:space="preserve"> to end</w:t>
+      </w:r>
+      <w:r>
+        <w:t xml:space="preserve"> and paste the common </w:t>
+      </w:r>
+      <w:r>
+        <w:t xml:space="preserve">part </w:t>
+      </w:r>
+      <w:r>
+        <w:t xml:space="preserve">of the new link being added to end of each link in the </w:t>
+      </w:r>
+      <w:r>
+        <w:rPr>
+          <w:i/>
+        </w:rPr>
+        <w:t>String to add/replace</w:t>
+      </w:r>
+      <w:r>
+        <w:t xml:space="preserve"> field.</w:t>
+      </w:r>
+    </w:p>
+    <w:p>
+      <w:pPr>
+        <w:pStyle w:val="ListParagraph"/>
+        <w:suppressLineNumbers/>
+        <w:ind w:left="360"/>
+      </w:pPr>
+    </w:p>
+    <w:p>
+      <w:pPr>
+        <w:pStyle w:val="ListParagraph"/>
+        <w:numPr>
+          <w:ilvl w:val="0"/>
+          <w:numId w:val="4"/>
+        </w:numPr>
+        <w:suppressLineNumbers/>
+      </w:pPr>
+      <w:r>
+        <w:t xml:space="preserve">Ensure that you now click </w:t>
+      </w:r>
+      <w:r>
+        <w:rPr>
+          <w:i/>
+        </w:rPr>
+        <w:t>choose local folder/file</w:t>
+      </w:r>
+      <w:r>
+        <w:t xml:space="preserve"> to select the location of the file(s) created with the initial link replacement at step 5.</w:t>
+      </w:r>
+    </w:p>
+    <w:p>
+      <w:pPr>
+        <w:pStyle w:val="ListParagraph"/>
+      </w:pPr>
+    </w:p>
+    <w:p>
+      <w:pPr>
+        <w:pStyle w:val="ListParagraph"/>
+        <w:numPr>
+          <w:ilvl w:val="0"/>
+          <w:numId w:val="4"/>
+        </w:numPr>
+        <w:suppressLineNumbers/>
+      </w:pPr>
+      <w:r>
+        <w:t>C</w:t>
+      </w:r>
+      <w:r>
+        <w:t xml:space="preserve">reate </w:t>
+      </w:r>
+      <w:r>
+        <w:rPr>
+          <w:b/>
+        </w:rPr>
+        <w:t>another</w:t>
+      </w:r>
+      <w:r>
+        <w:t xml:space="preserve"> </w:t>
+      </w:r>
+      <w:r>
+        <w:rPr>
+          <w:b/>
+        </w:rPr>
+        <w:t xml:space="preserve">new local folder </w:t>
+      </w:r>
+      <w:r>
+        <w:t>that the files with the entir</w:t>
+      </w:r>
+      <w:r>
+        <w:t>ely updated links will be stored in</w:t>
+      </w:r>
+      <w:r>
+        <w:t xml:space="preserve"> and set this as the new output location. </w:t>
+      </w:r>
+      <w:r>
+        <w:t>This step is being done as</w:t>
+      </w:r>
+      <w:r>
+        <w:rPr>
+          <w:b/>
+        </w:rPr>
+        <w:t xml:space="preserve"> errors</w:t>
+      </w:r>
+      <w:r>
+        <w:rPr>
+          <w:b/>
+        </w:rPr>
+        <w:t xml:space="preserve"> will occur if</w:t>
+      </w:r>
+      <w:r>
+        <w:rPr>
+          <w:b/>
+        </w:rPr>
+        <w:t xml:space="preserve"> you try to</w:t>
+      </w:r>
+      <w:r>
+        <w:rPr>
+          <w:b/>
+        </w:rPr>
+        <w:t xml:space="preserve"> replace the files of the partially changed links </w:t>
+      </w:r>
+      <w:r>
+        <w:rPr>
+          <w:b/>
+        </w:rPr>
+        <w:t>in the initial folder.</w:t>
+      </w:r>
+    </w:p>
+    <w:p>
+      <w:pPr>
+        <w:pStyle w:val="ListParagraph"/>
+        <w:suppressLineNumbers/>
+        <w:ind w:left="360"/>
+      </w:pPr>
+    </w:p>
+    <w:p>
+      <w:pPr>
+        <w:pStyle w:val="ListParagraph"/>
+        <w:numPr>
+          <w:ilvl w:val="0"/>
+          <w:numId w:val="4"/>
+        </w:numPr>
+        <w:suppressLineNumbers/>
+      </w:pPr>
+      <w:r>
+        <w:t xml:space="preserve">You can now drag and replace the files with the updated links to the respective location on SharePoint. </w:t>
+      </w:r>
+      <w:r>
+        <w:t xml:space="preserve">This step will </w:t>
+      </w:r>
+      <w:r>
+        <w:rPr>
+          <w:b/>
+        </w:rPr>
+        <w:t>update the revision</w:t>
+      </w:r>
+      <w:r>
+        <w:t xml:space="preserve"> and </w:t>
+      </w:r>
+      <w:r>
+        <w:rPr>
+          <w:b/>
+        </w:rPr>
+        <w:t>check in the new files</w:t>
+      </w:r>
+      <w:r>
+        <w:t xml:space="preserve"> with the updated links. You may need to </w:t>
+      </w:r>
+      <w:r>
+        <w:rPr>
+          <w:b/>
+        </w:rPr>
+        <w:t>do this step in batches</w:t>
+      </w:r>
+      <w:r>
+        <w:t xml:space="preserve"> as SharePoint allows for a </w:t>
+      </w:r>
+      <w:r>
+        <w:rPr>
+          <w:b/>
+        </w:rPr>
+        <w:t>maximum of 100 uploads at a time</w:t>
+      </w:r>
+      <w:r>
+        <w:t>.</w:t>
+      </w:r>
+    </w:p>
+    <w:p>
+      <w:pPr>
+        <w:pStyle w:val="ListParagraph"/>
+        <w:ind w:left="360"/>
+      </w:pPr>
+    </w:p>
+    <w:p/>
     <w:sectPr>
       <w:headerReference w:type="default" r:id="rId15"/>
       <w:footerReference w:type="default" r:id="rId16"/>
@@ -2644,7 +3429,7 @@
           <w:rPr>
             <w:noProof/>
           </w:rPr>
-          <w:t>2</w:t>
+          <w:t>3</w:t>
         </w:r>
         <w:r>
           <w:rPr>
@@ -2694,13 +3479,8 @@
     <w:pPr>
       <w:pStyle w:val="Header"/>
     </w:pPr>
-    <w:proofErr w:type="spellStart"/>
     <w:r>
-      <w:t>LinkReplacer</w:t>
-    </w:r>
-    <w:proofErr w:type="spellEnd"/>
-    <w:r>
-      <w:t xml:space="preserve"> v1.2</w:t>
+      <w:t>LinkReplacer v1.2</w:t>
     </w:r>
     <w:r>
       <w:t>.0</w:t>
@@ -2710,8 +3490,18 @@
     </w:r>
     <w:r>
       <w:tab/>
-      <w:t>Created by Richard Duan</w:t>
     </w:r>
+    <w:r>
+      <w:t xml:space="preserve">     </w:t>
+    </w:r>
+    <w:r>
+      <w:t xml:space="preserve">Created by Richard </w:t>
+    </w:r>
+    <w:proofErr w:type="spellStart"/>
+    <w:r>
+      <w:t>Duan</w:t>
+    </w:r>
+    <w:proofErr w:type="spellEnd"/>
   </w:p>
   <w:p>
     <w:pPr>
@@ -2719,19 +3509,20 @@
     </w:pPr>
     <w:r>
       <w:tab/>
+      <w:t xml:space="preserve">                </w:t>
     </w:r>
     <w:r>
       <w:tab/>
+      <w:t>Re</w:t>
     </w:r>
     <w:r>
-      <w:t xml:space="preserve">Last Revised </w:t>
+      <w:t>vised by Kavir Gopaul – April 21</w:t>
     </w:r>
+    <w:proofErr w:type="gramStart"/>
     <w:r>
-      <w:t>July 22</w:t>
+      <w:t>,2020</w:t>
     </w:r>
-    <w:r>
-      <w:t>, 2019</w:t>
-    </w:r>
+    <w:proofErr w:type="gramEnd"/>
   </w:p>
 </w:hdr>
 </file>
@@ -2739,6 +3530,178 @@
 <file path=word/numbering.xml><?xml version="1.0" encoding="utf-8"?>
 <w:numbering xmlns:wpc="http://schemas.microsoft.com/office/word/2010/wordprocessingCanvas" xmlns:mc="http://schemas.openxmlformats.org/markup-compatibility/2006" xmlns:o="urn:schemas-microsoft-com:office:office" xmlns:r="http://schemas.openxmlformats.org/officeDocument/2006/relationships" xmlns:m="http://schemas.openxmlformats.org/officeDocument/2006/math" xmlns:v="urn:schemas-microsoft-com:vml" xmlns:wp14="http://schemas.microsoft.com/office/word/2010/wordprocessingDrawing" xmlns:wp="http://schemas.openxmlformats.org/drawingml/2006/wordprocessingDrawing" xmlns:w10="urn:schemas-microsoft-com:office:word" xmlns:w="http://schemas.openxmlformats.org/wordprocessingml/2006/main" xmlns:w14="http://schemas.microsoft.com/office/word/2010/wordml" xmlns:wpg="http://schemas.microsoft.com/office/word/2010/wordprocessingGroup" xmlns:wpi="http://schemas.microsoft.com/office/word/2010/wordprocessingInk" xmlns:wne="http://schemas.microsoft.com/office/word/2006/wordml" xmlns:wps="http://schemas.microsoft.com/office/word/2010/wordprocessingShape" mc:Ignorable="w14 wp14">
   <w:abstractNum w:abstractNumId="0">
+    <w:nsid w:val="0EA63C03"/>
+    <w:multiLevelType w:val="hybridMultilevel"/>
+    <w:tmpl w:val="0A6AC8C8"/>
+    <w:lvl w:ilvl="0" w:tplc="0409000F">
+      <w:start w:val="1"/>
+      <w:numFmt w:val="decimal"/>
+      <w:lvlText w:val="%1."/>
+      <w:lvlJc w:val="left"/>
+      <w:pPr>
+        <w:ind w:left="360" w:hanging="360"/>
+      </w:pPr>
+    </w:lvl>
+    <w:lvl w:ilvl="1" w:tplc="04090019" w:tentative="1">
+      <w:start w:val="1"/>
+      <w:numFmt w:val="lowerLetter"/>
+      <w:lvlText w:val="%2."/>
+      <w:lvlJc w:val="left"/>
+      <w:pPr>
+        <w:ind w:left="1080" w:hanging="360"/>
+      </w:pPr>
+    </w:lvl>
+    <w:lvl w:ilvl="2" w:tplc="0409001B" w:tentative="1">
+      <w:start w:val="1"/>
+      <w:numFmt w:val="lowerRoman"/>
+      <w:lvlText w:val="%3."/>
+      <w:lvlJc w:val="right"/>
+      <w:pPr>
+        <w:ind w:left="1800" w:hanging="180"/>
+      </w:pPr>
+    </w:lvl>
+    <w:lvl w:ilvl="3" w:tplc="0409000F" w:tentative="1">
+      <w:start w:val="1"/>
+      <w:numFmt w:val="decimal"/>
+      <w:lvlText w:val="%4."/>
+      <w:lvlJc w:val="left"/>
+      <w:pPr>
+        <w:ind w:left="2520" w:hanging="360"/>
+      </w:pPr>
+    </w:lvl>
+    <w:lvl w:ilvl="4" w:tplc="04090019" w:tentative="1">
+      <w:start w:val="1"/>
+      <w:numFmt w:val="lowerLetter"/>
+      <w:lvlText w:val="%5."/>
+      <w:lvlJc w:val="left"/>
+      <w:pPr>
+        <w:ind w:left="3240" w:hanging="360"/>
+      </w:pPr>
+    </w:lvl>
+    <w:lvl w:ilvl="5" w:tplc="0409001B" w:tentative="1">
+      <w:start w:val="1"/>
+      <w:numFmt w:val="lowerRoman"/>
+      <w:lvlText w:val="%6."/>
+      <w:lvlJc w:val="right"/>
+      <w:pPr>
+        <w:ind w:left="3960" w:hanging="180"/>
+      </w:pPr>
+    </w:lvl>
+    <w:lvl w:ilvl="6" w:tplc="0409000F" w:tentative="1">
+      <w:start w:val="1"/>
+      <w:numFmt w:val="decimal"/>
+      <w:lvlText w:val="%7."/>
+      <w:lvlJc w:val="left"/>
+      <w:pPr>
+        <w:ind w:left="4680" w:hanging="360"/>
+      </w:pPr>
+    </w:lvl>
+    <w:lvl w:ilvl="7" w:tplc="04090019" w:tentative="1">
+      <w:start w:val="1"/>
+      <w:numFmt w:val="lowerLetter"/>
+      <w:lvlText w:val="%8."/>
+      <w:lvlJc w:val="left"/>
+      <w:pPr>
+        <w:ind w:left="5400" w:hanging="360"/>
+      </w:pPr>
+    </w:lvl>
+    <w:lvl w:ilvl="8" w:tplc="0409001B" w:tentative="1">
+      <w:start w:val="1"/>
+      <w:numFmt w:val="lowerRoman"/>
+      <w:lvlText w:val="%9."/>
+      <w:lvlJc w:val="right"/>
+      <w:pPr>
+        <w:ind w:left="6120" w:hanging="180"/>
+      </w:pPr>
+    </w:lvl>
+  </w:abstractNum>
+  <w:abstractNum w:abstractNumId="1">
+    <w:nsid w:val="1567336D"/>
+    <w:multiLevelType w:val="hybridMultilevel"/>
+    <w:tmpl w:val="19EE3CA0"/>
+    <w:lvl w:ilvl="0" w:tplc="0409000F">
+      <w:start w:val="1"/>
+      <w:numFmt w:val="decimal"/>
+      <w:lvlText w:val="%1."/>
+      <w:lvlJc w:val="left"/>
+      <w:pPr>
+        <w:ind w:left="360" w:hanging="360"/>
+      </w:pPr>
+    </w:lvl>
+    <w:lvl w:ilvl="1" w:tplc="04090019" w:tentative="1">
+      <w:start w:val="1"/>
+      <w:numFmt w:val="lowerLetter"/>
+      <w:lvlText w:val="%2."/>
+      <w:lvlJc w:val="left"/>
+      <w:pPr>
+        <w:ind w:left="1080" w:hanging="360"/>
+      </w:pPr>
+    </w:lvl>
+    <w:lvl w:ilvl="2" w:tplc="0409001B" w:tentative="1">
+      <w:start w:val="1"/>
+      <w:numFmt w:val="lowerRoman"/>
+      <w:lvlText w:val="%3."/>
+      <w:lvlJc w:val="right"/>
+      <w:pPr>
+        <w:ind w:left="1800" w:hanging="180"/>
+      </w:pPr>
+    </w:lvl>
+    <w:lvl w:ilvl="3" w:tplc="0409000F" w:tentative="1">
+      <w:start w:val="1"/>
+      <w:numFmt w:val="decimal"/>
+      <w:lvlText w:val="%4."/>
+      <w:lvlJc w:val="left"/>
+      <w:pPr>
+        <w:ind w:left="2520" w:hanging="360"/>
+      </w:pPr>
+    </w:lvl>
+    <w:lvl w:ilvl="4" w:tplc="04090019" w:tentative="1">
+      <w:start w:val="1"/>
+      <w:numFmt w:val="lowerLetter"/>
+      <w:lvlText w:val="%5."/>
+      <w:lvlJc w:val="left"/>
+      <w:pPr>
+        <w:ind w:left="3240" w:hanging="360"/>
+      </w:pPr>
+    </w:lvl>
+    <w:lvl w:ilvl="5" w:tplc="0409001B" w:tentative="1">
+      <w:start w:val="1"/>
+      <w:numFmt w:val="lowerRoman"/>
+      <w:lvlText w:val="%6."/>
+      <w:lvlJc w:val="right"/>
+      <w:pPr>
+        <w:ind w:left="3960" w:hanging="180"/>
+      </w:pPr>
+    </w:lvl>
+    <w:lvl w:ilvl="6" w:tplc="0409000F" w:tentative="1">
+      <w:start w:val="1"/>
+      <w:numFmt w:val="decimal"/>
+      <w:lvlText w:val="%7."/>
+      <w:lvlJc w:val="left"/>
+      <w:pPr>
+        <w:ind w:left="4680" w:hanging="360"/>
+      </w:pPr>
+    </w:lvl>
+    <w:lvl w:ilvl="7" w:tplc="04090019" w:tentative="1">
+      <w:start w:val="1"/>
+      <w:numFmt w:val="lowerLetter"/>
+      <w:lvlText w:val="%8."/>
+      <w:lvlJc w:val="left"/>
+      <w:pPr>
+        <w:ind w:left="5400" w:hanging="360"/>
+      </w:pPr>
+    </w:lvl>
+    <w:lvl w:ilvl="8" w:tplc="0409001B" w:tentative="1">
+      <w:start w:val="1"/>
+      <w:numFmt w:val="lowerRoman"/>
+      <w:lvlText w:val="%9."/>
+      <w:lvlJc w:val="right"/>
+      <w:pPr>
+        <w:ind w:left="6120" w:hanging="180"/>
+      </w:pPr>
+    </w:lvl>
+  </w:abstractNum>
+  <w:abstractNum w:abstractNumId="2">
     <w:nsid w:val="23CB5BB2"/>
     <w:multiLevelType w:val="hybridMultilevel"/>
     <w:tmpl w:val="58541A2A"/>
@@ -2827,7 +3790,7 @@
       </w:pPr>
     </w:lvl>
   </w:abstractNum>
-  <w:abstractNum w:abstractNumId="1">
+  <w:abstractNum w:abstractNumId="3">
     <w:nsid w:val="28087979"/>
     <w:multiLevelType w:val="hybridMultilevel"/>
     <w:tmpl w:val="1B748744"/>
@@ -2916,11 +3879,284 @@
       </w:pPr>
     </w:lvl>
   </w:abstractNum>
+  <w:abstractNum w:abstractNumId="4">
+    <w:nsid w:val="3BDE75BB"/>
+    <w:multiLevelType w:val="hybridMultilevel"/>
+    <w:tmpl w:val="D6CE35DC"/>
+    <w:lvl w:ilvl="0" w:tplc="0409000F">
+      <w:start w:val="1"/>
+      <w:numFmt w:val="decimal"/>
+      <w:lvlText w:val="%1."/>
+      <w:lvlJc w:val="left"/>
+      <w:pPr>
+        <w:ind w:left="360" w:hanging="360"/>
+      </w:pPr>
+    </w:lvl>
+    <w:lvl w:ilvl="1" w:tplc="04090019" w:tentative="1">
+      <w:start w:val="1"/>
+      <w:numFmt w:val="lowerLetter"/>
+      <w:lvlText w:val="%2."/>
+      <w:lvlJc w:val="left"/>
+      <w:pPr>
+        <w:ind w:left="1080" w:hanging="360"/>
+      </w:pPr>
+    </w:lvl>
+    <w:lvl w:ilvl="2" w:tplc="0409001B" w:tentative="1">
+      <w:start w:val="1"/>
+      <w:numFmt w:val="lowerRoman"/>
+      <w:lvlText w:val="%3."/>
+      <w:lvlJc w:val="right"/>
+      <w:pPr>
+        <w:ind w:left="1800" w:hanging="180"/>
+      </w:pPr>
+    </w:lvl>
+    <w:lvl w:ilvl="3" w:tplc="0409000F" w:tentative="1">
+      <w:start w:val="1"/>
+      <w:numFmt w:val="decimal"/>
+      <w:lvlText w:val="%4."/>
+      <w:lvlJc w:val="left"/>
+      <w:pPr>
+        <w:ind w:left="2520" w:hanging="360"/>
+      </w:pPr>
+    </w:lvl>
+    <w:lvl w:ilvl="4" w:tplc="04090019" w:tentative="1">
+      <w:start w:val="1"/>
+      <w:numFmt w:val="lowerLetter"/>
+      <w:lvlText w:val="%5."/>
+      <w:lvlJc w:val="left"/>
+      <w:pPr>
+        <w:ind w:left="3240" w:hanging="360"/>
+      </w:pPr>
+    </w:lvl>
+    <w:lvl w:ilvl="5" w:tplc="0409001B" w:tentative="1">
+      <w:start w:val="1"/>
+      <w:numFmt w:val="lowerRoman"/>
+      <w:lvlText w:val="%6."/>
+      <w:lvlJc w:val="right"/>
+      <w:pPr>
+        <w:ind w:left="3960" w:hanging="180"/>
+      </w:pPr>
+    </w:lvl>
+    <w:lvl w:ilvl="6" w:tplc="0409000F" w:tentative="1">
+      <w:start w:val="1"/>
+      <w:numFmt w:val="decimal"/>
+      <w:lvlText w:val="%7."/>
+      <w:lvlJc w:val="left"/>
+      <w:pPr>
+        <w:ind w:left="4680" w:hanging="360"/>
+      </w:pPr>
+    </w:lvl>
+    <w:lvl w:ilvl="7" w:tplc="04090019" w:tentative="1">
+      <w:start w:val="1"/>
+      <w:numFmt w:val="lowerLetter"/>
+      <w:lvlText w:val="%8."/>
+      <w:lvlJc w:val="left"/>
+      <w:pPr>
+        <w:ind w:left="5400" w:hanging="360"/>
+      </w:pPr>
+    </w:lvl>
+    <w:lvl w:ilvl="8" w:tplc="0409001B" w:tentative="1">
+      <w:start w:val="1"/>
+      <w:numFmt w:val="lowerRoman"/>
+      <w:lvlText w:val="%9."/>
+      <w:lvlJc w:val="right"/>
+      <w:pPr>
+        <w:ind w:left="6120" w:hanging="180"/>
+      </w:pPr>
+    </w:lvl>
+  </w:abstractNum>
+  <w:abstractNum w:abstractNumId="5">
+    <w:nsid w:val="49FB5E36"/>
+    <w:multiLevelType w:val="hybridMultilevel"/>
+    <w:tmpl w:val="1AD26E0E"/>
+    <w:lvl w:ilvl="0" w:tplc="0409000F">
+      <w:start w:val="1"/>
+      <w:numFmt w:val="decimal"/>
+      <w:lvlText w:val="%1."/>
+      <w:lvlJc w:val="left"/>
+      <w:pPr>
+        <w:ind w:left="360" w:hanging="360"/>
+      </w:pPr>
+    </w:lvl>
+    <w:lvl w:ilvl="1" w:tplc="04090019" w:tentative="1">
+      <w:start w:val="1"/>
+      <w:numFmt w:val="lowerLetter"/>
+      <w:lvlText w:val="%2."/>
+      <w:lvlJc w:val="left"/>
+      <w:pPr>
+        <w:ind w:left="1080" w:hanging="360"/>
+      </w:pPr>
+    </w:lvl>
+    <w:lvl w:ilvl="2" w:tplc="0409001B" w:tentative="1">
+      <w:start w:val="1"/>
+      <w:numFmt w:val="lowerRoman"/>
+      <w:lvlText w:val="%3."/>
+      <w:lvlJc w:val="right"/>
+      <w:pPr>
+        <w:ind w:left="1800" w:hanging="180"/>
+      </w:pPr>
+    </w:lvl>
+    <w:lvl w:ilvl="3" w:tplc="0409000F" w:tentative="1">
+      <w:start w:val="1"/>
+      <w:numFmt w:val="decimal"/>
+      <w:lvlText w:val="%4."/>
+      <w:lvlJc w:val="left"/>
+      <w:pPr>
+        <w:ind w:left="2520" w:hanging="360"/>
+      </w:pPr>
+    </w:lvl>
+    <w:lvl w:ilvl="4" w:tplc="04090019" w:tentative="1">
+      <w:start w:val="1"/>
+      <w:numFmt w:val="lowerLetter"/>
+      <w:lvlText w:val="%5."/>
+      <w:lvlJc w:val="left"/>
+      <w:pPr>
+        <w:ind w:left="3240" w:hanging="360"/>
+      </w:pPr>
+    </w:lvl>
+    <w:lvl w:ilvl="5" w:tplc="0409001B" w:tentative="1">
+      <w:start w:val="1"/>
+      <w:numFmt w:val="lowerRoman"/>
+      <w:lvlText w:val="%6."/>
+      <w:lvlJc w:val="right"/>
+      <w:pPr>
+        <w:ind w:left="3960" w:hanging="180"/>
+      </w:pPr>
+    </w:lvl>
+    <w:lvl w:ilvl="6" w:tplc="0409000F" w:tentative="1">
+      <w:start w:val="1"/>
+      <w:numFmt w:val="decimal"/>
+      <w:lvlText w:val="%7."/>
+      <w:lvlJc w:val="left"/>
+      <w:pPr>
+        <w:ind w:left="4680" w:hanging="360"/>
+      </w:pPr>
+    </w:lvl>
+    <w:lvl w:ilvl="7" w:tplc="04090019" w:tentative="1">
+      <w:start w:val="1"/>
+      <w:numFmt w:val="lowerLetter"/>
+      <w:lvlText w:val="%8."/>
+      <w:lvlJc w:val="left"/>
+      <w:pPr>
+        <w:ind w:left="5400" w:hanging="360"/>
+      </w:pPr>
+    </w:lvl>
+    <w:lvl w:ilvl="8" w:tplc="0409001B" w:tentative="1">
+      <w:start w:val="1"/>
+      <w:numFmt w:val="lowerRoman"/>
+      <w:lvlText w:val="%9."/>
+      <w:lvlJc w:val="right"/>
+      <w:pPr>
+        <w:ind w:left="6120" w:hanging="180"/>
+      </w:pPr>
+    </w:lvl>
+  </w:abstractNum>
+  <w:abstractNum w:abstractNumId="6">
+    <w:nsid w:val="6D4F349D"/>
+    <w:multiLevelType w:val="hybridMultilevel"/>
+    <w:tmpl w:val="784A2D08"/>
+    <w:lvl w:ilvl="0" w:tplc="0409000F">
+      <w:start w:val="1"/>
+      <w:numFmt w:val="decimal"/>
+      <w:lvlText w:val="%1."/>
+      <w:lvlJc w:val="left"/>
+      <w:pPr>
+        <w:ind w:left="720" w:hanging="360"/>
+      </w:pPr>
+    </w:lvl>
+    <w:lvl w:ilvl="1" w:tplc="04090019" w:tentative="1">
+      <w:start w:val="1"/>
+      <w:numFmt w:val="lowerLetter"/>
+      <w:lvlText w:val="%2."/>
+      <w:lvlJc w:val="left"/>
+      <w:pPr>
+        <w:ind w:left="1440" w:hanging="360"/>
+      </w:pPr>
+    </w:lvl>
+    <w:lvl w:ilvl="2" w:tplc="0409001B" w:tentative="1">
+      <w:start w:val="1"/>
+      <w:numFmt w:val="lowerRoman"/>
+      <w:lvlText w:val="%3."/>
+      <w:lvlJc w:val="right"/>
+      <w:pPr>
+        <w:ind w:left="2160" w:hanging="180"/>
+      </w:pPr>
+    </w:lvl>
+    <w:lvl w:ilvl="3" w:tplc="0409000F" w:tentative="1">
+      <w:start w:val="1"/>
+      <w:numFmt w:val="decimal"/>
+      <w:lvlText w:val="%4."/>
+      <w:lvlJc w:val="left"/>
+      <w:pPr>
+        <w:ind w:left="2880" w:hanging="360"/>
+      </w:pPr>
+    </w:lvl>
+    <w:lvl w:ilvl="4" w:tplc="04090019" w:tentative="1">
+      <w:start w:val="1"/>
+      <w:numFmt w:val="lowerLetter"/>
+      <w:lvlText w:val="%5."/>
+      <w:lvlJc w:val="left"/>
+      <w:pPr>
+        <w:ind w:left="3600" w:hanging="360"/>
+      </w:pPr>
+    </w:lvl>
+    <w:lvl w:ilvl="5" w:tplc="0409001B" w:tentative="1">
+      <w:start w:val="1"/>
+      <w:numFmt w:val="lowerRoman"/>
+      <w:lvlText w:val="%6."/>
+      <w:lvlJc w:val="right"/>
+      <w:pPr>
+        <w:ind w:left="4320" w:hanging="180"/>
+      </w:pPr>
+    </w:lvl>
+    <w:lvl w:ilvl="6" w:tplc="0409000F" w:tentative="1">
+      <w:start w:val="1"/>
+      <w:numFmt w:val="decimal"/>
+      <w:lvlText w:val="%7."/>
+      <w:lvlJc w:val="left"/>
+      <w:pPr>
+        <w:ind w:left="5040" w:hanging="360"/>
+      </w:pPr>
+    </w:lvl>
+    <w:lvl w:ilvl="7" w:tplc="04090019" w:tentative="1">
+      <w:start w:val="1"/>
+      <w:numFmt w:val="lowerLetter"/>
+      <w:lvlText w:val="%8."/>
+      <w:lvlJc w:val="left"/>
+      <w:pPr>
+        <w:ind w:left="5760" w:hanging="360"/>
+      </w:pPr>
+    </w:lvl>
+    <w:lvl w:ilvl="8" w:tplc="0409001B" w:tentative="1">
+      <w:start w:val="1"/>
+      <w:numFmt w:val="lowerRoman"/>
+      <w:lvlText w:val="%9."/>
+      <w:lvlJc w:val="right"/>
+      <w:pPr>
+        <w:ind w:left="6480" w:hanging="180"/>
+      </w:pPr>
+    </w:lvl>
+  </w:abstractNum>
   <w:num w:numId="1">
+    <w:abstractNumId w:val="2"/>
+  </w:num>
+  <w:num w:numId="2">
+    <w:abstractNumId w:val="3"/>
+  </w:num>
+  <w:num w:numId="3">
+    <w:abstractNumId w:val="1"/>
+  </w:num>
+  <w:num w:numId="4">
     <w:abstractNumId w:val="0"/>
   </w:num>
-  <w:num w:numId="2">
-    <w:abstractNumId w:val="1"/>
+  <w:num w:numId="5">
+    <w:abstractNumId w:val="5"/>
+  </w:num>
+  <w:num w:numId="6">
+    <w:abstractNumId w:val="4"/>
+  </w:num>
+  <w:num w:numId="7">
+    <w:abstractNumId w:val="6"/>
   </w:num>
 </w:numbering>
 </file>
@@ -3351,6 +4587,15 @@
     <w:uiPriority w:val="99"/>
     <w:rsid w:val="003E414D"/>
   </w:style>
+  <w:style w:type="paragraph" w:styleId="NoSpacing">
+    <w:name w:val="No Spacing"/>
+    <w:uiPriority w:val="1"/>
+    <w:qFormat/>
+    <w:rsid w:val="00907B68"/>
+    <w:pPr>
+      <w:spacing w:after="0" w:line="240" w:lineRule="auto"/>
+    </w:pPr>
+  </w:style>
 </w:styles>
 </file>
 
@@ -3780,6 +5025,15 @@
     <w:uiPriority w:val="99"/>
     <w:rsid w:val="003E414D"/>
   </w:style>
+  <w:style w:type="paragraph" w:styleId="NoSpacing">
+    <w:name w:val="No Spacing"/>
+    <w:uiPriority w:val="1"/>
+    <w:qFormat/>
+    <w:rsid w:val="00907B68"/>
+    <w:pPr>
+      <w:spacing w:after="0" w:line="240" w:lineRule="auto"/>
+    </w:pPr>
+  </w:style>
 </w:styles>
 </file>
 
@@ -4073,7 +5327,7 @@
 </file>
 
 <file path=customXml/itemProps1.xml><?xml version="1.0" encoding="utf-8"?>
-<ds:datastoreItem xmlns:ds="http://schemas.openxmlformats.org/officeDocument/2006/customXml" ds:itemID="{2BB49996-30B6-4B20-A019-E230A3B563FC}">
+<ds:datastoreItem xmlns:ds="http://schemas.openxmlformats.org/officeDocument/2006/customXml" ds:itemID="{F6658EEC-FDEC-4B62-91A2-9E583C68E7EA}">
   <ds:schemaRefs>
     <ds:schemaRef ds:uri="http://schemas.openxmlformats.org/officeDocument/2006/bibliography"/>
   </ds:schemaRefs>

</xml_diff>